<commit_message>
thêm y/c xóa sp
</commit_message>
<xml_diff>
--- a/1. REquirements.docx
+++ b/1. REquirements.docx
@@ -42,6 +42,18 @@
       </w:pPr>
       <w:r>
         <w:t>Thêm sản phẩm</w:t>
+      </w:r>
+    </w:p>
+    <w:p>
+      <w:pPr>
+        <w:pStyle w:val="ListParagraph"/>
+        <w:numPr>
+          <w:ilvl w:val="0"/>
+          <w:numId w:val="1"/>
+        </w:numPr>
+      </w:pPr>
+      <w:r>
+        <w:t>Xóa sp</w:t>
       </w:r>
       <w:bookmarkStart w:id="0" w:name="_GoBack"/>
       <w:bookmarkEnd w:id="0"/>

</xml_diff>

<commit_message>
Thêm y/c sửa sp
</commit_message>
<xml_diff>
--- a/1. REquirements.docx
+++ b/1. REquirements.docx
@@ -54,6 +54,18 @@
       </w:pPr>
       <w:r>
         <w:t>Xóa sp</w:t>
+      </w:r>
+    </w:p>
+    <w:p>
+      <w:pPr>
+        <w:pStyle w:val="ListParagraph"/>
+        <w:numPr>
+          <w:ilvl w:val="0"/>
+          <w:numId w:val="1"/>
+        </w:numPr>
+      </w:pPr>
+      <w:r>
+        <w:t>TK2 thêm chức năng sửa sp</w:t>
       </w:r>
       <w:bookmarkStart w:id="0" w:name="_GoBack"/>
       <w:bookmarkEnd w:id="0"/>

</xml_diff>